<commit_message>
add fiber recipe notes
</commit_message>
<xml_diff>
--- a/Notes.docx
+++ b/Notes.docx
@@ -4,49 +4,417 @@
   <w:body>
     <w:p>
       <w:pPr>
-        <w:pStyle w:val="NormalWeb"/>
         <w:shd w:val="clear" w:color="auto" w:fill="FFFFFF"/>
-        <w:spacing w:before="0" w:beforeAutospacing="0" w:after="0" w:afterAutospacing="0"/>
+        <w:spacing w:after="0" w:line="240" w:lineRule="auto"/>
+        <w:rPr>
+          <w:rFonts w:ascii="Segoe UI" w:eastAsia="Times New Roman" w:hAnsi="Segoe UI" w:cs="Segoe UI"/>
+          <w:color w:val="242424"/>
+          <w:sz w:val="21"/>
+          <w:szCs w:val="21"/>
+        </w:rPr>
+      </w:pPr>
+      <w:r>
         <w:rPr>
           <w:rFonts w:ascii="Segoe UI" w:hAnsi="Segoe UI" w:cs="Segoe UI"/>
           <w:color w:val="242424"/>
           <w:sz w:val="21"/>
           <w:szCs w:val="21"/>
-        </w:rPr>
-      </w:pPr>
-      <w:r>
+          <w:shd w:val="clear" w:color="auto" w:fill="FFFFFF"/>
+        </w:rPr>
+        <w:t>Please take note when sending emails:</w:t>
+      </w:r>
+    </w:p>
+    <w:p>
+      <w:pPr>
+        <w:shd w:val="clear" w:color="auto" w:fill="FFFFFF"/>
+        <w:spacing w:after="0" w:line="240" w:lineRule="auto"/>
+        <w:rPr>
+          <w:rFonts w:ascii="Segoe UI" w:eastAsia="Times New Roman" w:hAnsi="Segoe UI" w:cs="Segoe UI"/>
+          <w:color w:val="242424"/>
+          <w:sz w:val="21"/>
+          <w:szCs w:val="21"/>
+        </w:rPr>
+      </w:pPr>
+      <w:r>
+        <w:rPr>
+          <w:rFonts w:ascii="Segoe UI" w:eastAsia="Times New Roman" w:hAnsi="Segoe UI" w:cs="Segoe UI"/>
+          <w:color w:val="242424"/>
+          <w:sz w:val="21"/>
+          <w:szCs w:val="21"/>
+        </w:rPr>
+        <w:t>To: The main recipient/s or the one you are addressing or the one should take action to your email</w:t>
+      </w:r>
+    </w:p>
+    <w:p>
+      <w:pPr>
+        <w:shd w:val="clear" w:color="auto" w:fill="FFFFFF"/>
+        <w:spacing w:after="0" w:line="240" w:lineRule="auto"/>
+        <w:rPr>
+          <w:rFonts w:ascii="Segoe UI" w:eastAsia="Times New Roman" w:hAnsi="Segoe UI" w:cs="Segoe UI"/>
+          <w:color w:val="242424"/>
+          <w:sz w:val="21"/>
+          <w:szCs w:val="21"/>
+        </w:rPr>
+      </w:pPr>
+      <w:r>
+        <w:rPr>
+          <w:rFonts w:ascii="Segoe UI" w:eastAsia="Times New Roman" w:hAnsi="Segoe UI" w:cs="Segoe UI"/>
+          <w:color w:val="242424"/>
+          <w:sz w:val="21"/>
+          <w:szCs w:val="21"/>
+        </w:rPr>
+        <w:t>CC: Audience, the one you wanted to be informed of the email</w:t>
+      </w:r>
+    </w:p>
+    <w:p>
+      <w:pPr>
+        <w:shd w:val="clear" w:color="auto" w:fill="FFFFFF"/>
+        <w:spacing w:after="0" w:line="240" w:lineRule="auto"/>
+        <w:rPr>
+          <w:rFonts w:ascii="Segoe UI" w:eastAsia="Times New Roman" w:hAnsi="Segoe UI" w:cs="Segoe UI"/>
+          <w:color w:val="242424"/>
+          <w:sz w:val="21"/>
+          <w:szCs w:val="21"/>
+        </w:rPr>
+      </w:pPr>
+      <w:r>
+        <w:rPr>
+          <w:rFonts w:ascii="Segoe UI" w:eastAsia="Times New Roman" w:hAnsi="Segoe UI" w:cs="Segoe UI"/>
+          <w:color w:val="242424"/>
+          <w:sz w:val="21"/>
+          <w:szCs w:val="21"/>
+        </w:rPr>
+        <w:t>BCC: An audience that is not visible on the email Headers when sent</w:t>
+      </w:r>
+    </w:p>
+    <w:p>
+      <w:pPr>
+        <w:pStyle w:val="NormalWeb"/>
+        <w:shd w:val="clear" w:color="auto" w:fill="FFFFFF"/>
+        <w:spacing w:before="0" w:beforeAutospacing="0" w:after="0" w:afterAutospacing="0"/>
         <w:rPr>
           <w:rFonts w:ascii="Segoe UI" w:hAnsi="Segoe UI" w:cs="Segoe UI"/>
           <w:color w:val="242424"/>
           <w:sz w:val="21"/>
           <w:szCs w:val="21"/>
         </w:rPr>
-        <w:t xml:space="preserve"> </w:t>
-      </w:r>
-    </w:p>
-    <w:p>
-      <w:pPr>
-        <w:pStyle w:val="NormalWeb"/>
-        <w:shd w:val="clear" w:color="auto" w:fill="FFFFFF"/>
-        <w:spacing w:before="0" w:beforeAutospacing="0" w:after="0" w:afterAutospacing="0"/>
+      </w:pPr>
+      <w:r>
         <w:rPr>
           <w:rFonts w:ascii="Segoe UI" w:hAnsi="Segoe UI" w:cs="Segoe UI"/>
           <w:color w:val="242424"/>
           <w:sz w:val="21"/>
           <w:szCs w:val="21"/>
         </w:rPr>
-      </w:pPr>
-      <w:r>
+        <w:t xml:space="preserve"> </w:t>
+      </w:r>
+    </w:p>
+    <w:p>
+      <w:pPr>
+        <w:pStyle w:val="NormalWeb"/>
+        <w:shd w:val="clear" w:color="auto" w:fill="FFFFFF"/>
+        <w:spacing w:before="0" w:beforeAutospacing="0" w:after="0" w:afterAutospacing="0"/>
         <w:rPr>
           <w:rFonts w:ascii="Segoe UI" w:hAnsi="Segoe UI" w:cs="Segoe UI"/>
           <w:color w:val="242424"/>
           <w:sz w:val="21"/>
           <w:szCs w:val="21"/>
         </w:rPr>
-        <w:t xml:space="preserve"> </w:t>
-      </w:r>
+      </w:pPr>
+    </w:p>
+    <w:p>
+      <w:r>
+        <w:t>Hi All,</w:t>
+      </w:r>
+    </w:p>
+    <w:p>
+      <w:r>
+        <w:t> </w:t>
+      </w:r>
+    </w:p>
+    <w:p>
+      <w:r>
+        <w:t>Attached is the APPS Team’s Department Weekly Review (Nov 21 - Nov 25).</w:t>
+      </w:r>
+    </w:p>
+    <w:p>
+      <w:r>
+        <w:t> </w:t>
+      </w:r>
+    </w:p>
+    <w:p>
+      <w:r>
+        <w:t>Here are the highlights for this week:</w:t>
+      </w:r>
+    </w:p>
+    <w:p>
+      <w:r>
+        <w:t> </w:t>
+      </w:r>
+    </w:p>
+    <w:p>
+      <w:r>
+        <w:rPr>
+          <w:b/>
+          <w:bCs/>
+        </w:rPr>
+        <w:t>Law Office of Greggory Website Migration​</w:t>
+      </w:r>
+    </w:p>
+    <w:p>
+      <w:pPr>
+        <w:pStyle w:val="ListParagraph"/>
+        <w:numPr>
+          <w:ilvl w:val="0"/>
+          <w:numId w:val="1"/>
+        </w:numPr>
+      </w:pPr>
+      <w:r>
+        <w:t>Preparations for the website migration has been completed. ​</w:t>
+      </w:r>
+    </w:p>
+    <w:p>
+      <w:pPr>
+        <w:pStyle w:val="ListParagraph"/>
+        <w:numPr>
+          <w:ilvl w:val="0"/>
+          <w:numId w:val="1"/>
+        </w:numPr>
+      </w:pPr>
+      <w:r>
+        <w:t>LIVE site migration will be done on December 1 @ 10 AM PHT​</w:t>
+      </w:r>
+    </w:p>
+    <w:p>
+      <w:r>
+        <w:t> </w:t>
+      </w:r>
+    </w:p>
+    <w:p>
+      <w:r>
+        <w:rPr>
+          <w:b/>
+          <w:bCs/>
+        </w:rPr>
+        <w:t xml:space="preserve">Pax8 – </w:t>
+      </w:r>
+      <w:proofErr w:type="spellStart"/>
+      <w:r>
+        <w:rPr>
+          <w:b/>
+          <w:bCs/>
+        </w:rPr>
+        <w:t>Xero</w:t>
+      </w:r>
+      <w:proofErr w:type="spellEnd"/>
+      <w:r>
+        <w:rPr>
+          <w:b/>
+          <w:bCs/>
+        </w:rPr>
+        <w:t xml:space="preserve"> Integration​</w:t>
+      </w:r>
+    </w:p>
+    <w:p>
+      <w:pPr>
+        <w:pStyle w:val="ListParagraph"/>
+        <w:numPr>
+          <w:ilvl w:val="0"/>
+          <w:numId w:val="2"/>
+        </w:numPr>
+      </w:pPr>
+      <w:r>
+        <w:t xml:space="preserve">On hold. Waiting for more inputs from </w:t>
+      </w:r>
+      <w:proofErr w:type="gramStart"/>
+      <w:r>
+        <w:t>accounting.​</w:t>
+      </w:r>
+      <w:proofErr w:type="gramEnd"/>
+    </w:p>
+    <w:p>
+      <w:r>
+        <w:t> </w:t>
+      </w:r>
+    </w:p>
+    <w:p>
+      <w:r>
+        <w:rPr>
+          <w:b/>
+          <w:bCs/>
+        </w:rPr>
+        <w:t>MHA – HCV Dashboard​</w:t>
+      </w:r>
+    </w:p>
+    <w:p>
+      <w:pPr>
+        <w:pStyle w:val="ListParagraph"/>
+        <w:numPr>
+          <w:ilvl w:val="0"/>
+          <w:numId w:val="2"/>
+        </w:numPr>
+      </w:pPr>
+      <w:r>
+        <w:t xml:space="preserve">Working on the enhancements in the Document </w:t>
+      </w:r>
+      <w:proofErr w:type="gramStart"/>
+      <w:r>
+        <w:t>Checklist.​</w:t>
+      </w:r>
+      <w:proofErr w:type="gramEnd"/>
+    </w:p>
+    <w:p>
+      <w:r>
+        <w:t> </w:t>
+      </w:r>
+    </w:p>
+    <w:p>
+      <w:r>
+        <w:rPr>
+          <w:b/>
+          <w:bCs/>
+        </w:rPr>
+        <w:t>Kaiser Permanente​</w:t>
+      </w:r>
+    </w:p>
+    <w:p>
+      <w:pPr>
+        <w:pStyle w:val="ListParagraph"/>
+        <w:numPr>
+          <w:ilvl w:val="0"/>
+          <w:numId w:val="2"/>
+        </w:numPr>
+      </w:pPr>
+      <w:r>
+        <w:t>Incorporated the main and secondary pages for patient's page​</w:t>
+      </w:r>
+    </w:p>
+    <w:p>
+      <w:r>
+        <w:t> </w:t>
+      </w:r>
+    </w:p>
+    <w:p>
+      <w:r>
+        <w:rPr>
+          <w:b/>
+          <w:bCs/>
+        </w:rPr>
+        <w:t>ONE Portal​</w:t>
+      </w:r>
+    </w:p>
+    <w:p>
+      <w:pPr>
+        <w:pStyle w:val="ListParagraph"/>
+        <w:numPr>
+          <w:ilvl w:val="0"/>
+          <w:numId w:val="2"/>
+        </w:numPr>
+      </w:pPr>
+      <w:r>
+        <w:t>Working on the new look and layout components of the Dashboard​</w:t>
+      </w:r>
+    </w:p>
+    <w:p>
+      <w:pPr>
+        <w:pStyle w:val="ListParagraph"/>
+        <w:numPr>
+          <w:ilvl w:val="0"/>
+          <w:numId w:val="2"/>
+        </w:numPr>
+      </w:pPr>
+      <w:r>
+        <w:t>Completed Ninja Sync and Machine Audit Reports​</w:t>
+      </w:r>
+    </w:p>
+    <w:p>
+      <w:r>
+        <w:rPr>
+          <w:b/>
+          <w:bCs/>
+        </w:rPr>
+        <w:t> </w:t>
+      </w:r>
+    </w:p>
+    <w:p>
+      <w:r>
+        <w:rPr>
+          <w:b/>
+          <w:bCs/>
+        </w:rPr>
+        <w:t>Ops365 Hourly Report​</w:t>
+      </w:r>
+    </w:p>
+    <w:p>
+      <w:pPr>
+        <w:pStyle w:val="ListParagraph"/>
+        <w:numPr>
+          <w:ilvl w:val="0"/>
+          <w:numId w:val="3"/>
+        </w:numPr>
+      </w:pPr>
+      <w:r>
+        <w:t>Working on the additional changes for the report</w:t>
+      </w:r>
+    </w:p>
+    <w:p>
+      <w:pPr>
+        <w:pStyle w:val="ListParagraph"/>
+      </w:pPr>
+      <w:r>
+        <w:rPr>
+          <w:b/>
+          <w:bCs/>
+        </w:rPr>
+        <w:t> </w:t>
+      </w:r>
+    </w:p>
+    <w:p>
+      <w:r>
+        <w:t> </w:t>
+      </w:r>
+    </w:p>
+    <w:p>
+      <w:r>
+        <w:t>Thank you,</w:t>
+      </w:r>
+    </w:p>
+    <w:p>
+      <w:pPr>
+        <w:pStyle w:val="NormalWeb"/>
+        <w:shd w:val="clear" w:color="auto" w:fill="FFFFFF"/>
+        <w:spacing w:before="0" w:beforeAutospacing="0" w:after="0" w:afterAutospacing="0"/>
+        <w:rPr>
+          <w:rFonts w:ascii="Segoe UI" w:hAnsi="Segoe UI" w:cs="Segoe UI"/>
+          <w:color w:val="242424"/>
+          <w:sz w:val="21"/>
+          <w:szCs w:val="21"/>
+        </w:rPr>
+      </w:pPr>
       <w:bookmarkStart w:id="0" w:name="_GoBack"/>
       <w:bookmarkEnd w:id="0"/>
+    </w:p>
+    <w:p>
+      <w:pPr>
+        <w:pStyle w:val="NormalWeb"/>
+        <w:shd w:val="clear" w:color="auto" w:fill="FFFFFF"/>
+        <w:spacing w:before="0" w:beforeAutospacing="0" w:after="0" w:afterAutospacing="0"/>
+        <w:rPr>
+          <w:rFonts w:ascii="Segoe UI" w:hAnsi="Segoe UI" w:cs="Segoe UI"/>
+          <w:color w:val="242424"/>
+          <w:sz w:val="21"/>
+          <w:szCs w:val="21"/>
+        </w:rPr>
+      </w:pPr>
+      <w:r>
+        <w:rPr>
+          <w:rFonts w:ascii="Segoe UI" w:hAnsi="Segoe UI" w:cs="Segoe UI"/>
+          <w:color w:val="242424"/>
+          <w:sz w:val="21"/>
+          <w:szCs w:val="21"/>
+        </w:rPr>
+        <w:t xml:space="preserve"> </w:t>
+      </w:r>
     </w:p>
     <w:p/>
     <w:sectPr>
@@ -57,6 +425,386 @@
     </w:sectPr>
   </w:body>
 </w:document>
+</file>
+
+<file path=word/numbering.xml><?xml version="1.0" encoding="utf-8"?>
+<w:numbering xmlns:wpc="http://schemas.microsoft.com/office/word/2010/wordprocessingCanvas" xmlns:cx="http://schemas.microsoft.com/office/drawing/2014/chartex" xmlns:mc="http://schemas.openxmlformats.org/markup-compatibility/2006" xmlns:o="urn:schemas-microsoft-com:office:office" xmlns:r="http://schemas.openxmlformats.org/officeDocument/2006/relationships" xmlns:m="http://schemas.openxmlformats.org/officeDocument/2006/math" xmlns:v="urn:schemas-microsoft-com:vml" xmlns:wp14="http://schemas.microsoft.com/office/word/2010/wordprocessingDrawing" xmlns:wp="http://schemas.openxmlformats.org/drawingml/2006/wordprocessingDrawing" xmlns:w10="urn:schemas-microsoft-com:office:word" xmlns:w="http://schemas.openxmlformats.org/wordprocessingml/2006/main" xmlns:w14="http://schemas.microsoft.com/office/word/2010/wordml" xmlns:w15="http://schemas.microsoft.com/office/word/2012/wordml" xmlns:w16se="http://schemas.microsoft.com/office/word/2015/wordml/symex" xmlns:wpg="http://schemas.microsoft.com/office/word/2010/wordprocessingGroup" xmlns:wpi="http://schemas.microsoft.com/office/word/2010/wordprocessingInk" xmlns:wne="http://schemas.microsoft.com/office/word/2006/wordml" xmlns:wps="http://schemas.microsoft.com/office/word/2010/wordprocessingShape" mc:Ignorable="w14 w15 w16se wp14">
+  <w:abstractNum w:abstractNumId="0" w15:restartNumberingAfterBreak="0">
+    <w:nsid w:val="00624EF9"/>
+    <w:multiLevelType w:val="hybridMultilevel"/>
+    <w:tmpl w:val="BA166E18"/>
+    <w:lvl w:ilvl="0" w:tplc="04090001">
+      <w:start w:val="1"/>
+      <w:numFmt w:val="bullet"/>
+      <w:lvlText w:val=""/>
+      <w:lvlJc w:val="left"/>
+      <w:pPr>
+        <w:ind w:left="720" w:hanging="360"/>
+      </w:pPr>
+      <w:rPr>
+        <w:rFonts w:ascii="Symbol" w:hAnsi="Symbol" w:hint="default"/>
+      </w:rPr>
+    </w:lvl>
+    <w:lvl w:ilvl="1" w:tplc="04090003">
+      <w:start w:val="1"/>
+      <w:numFmt w:val="bullet"/>
+      <w:lvlText w:val="o"/>
+      <w:lvlJc w:val="left"/>
+      <w:pPr>
+        <w:ind w:left="1440" w:hanging="360"/>
+      </w:pPr>
+      <w:rPr>
+        <w:rFonts w:ascii="Courier New" w:hAnsi="Courier New" w:cs="Courier New" w:hint="default"/>
+      </w:rPr>
+    </w:lvl>
+    <w:lvl w:ilvl="2" w:tplc="04090005">
+      <w:start w:val="1"/>
+      <w:numFmt w:val="bullet"/>
+      <w:lvlText w:val=""/>
+      <w:lvlJc w:val="left"/>
+      <w:pPr>
+        <w:ind w:left="2160" w:hanging="360"/>
+      </w:pPr>
+      <w:rPr>
+        <w:rFonts w:ascii="Wingdings" w:hAnsi="Wingdings" w:hint="default"/>
+      </w:rPr>
+    </w:lvl>
+    <w:lvl w:ilvl="3" w:tplc="04090001">
+      <w:start w:val="1"/>
+      <w:numFmt w:val="bullet"/>
+      <w:lvlText w:val=""/>
+      <w:lvlJc w:val="left"/>
+      <w:pPr>
+        <w:ind w:left="2880" w:hanging="360"/>
+      </w:pPr>
+      <w:rPr>
+        <w:rFonts w:ascii="Symbol" w:hAnsi="Symbol" w:hint="default"/>
+      </w:rPr>
+    </w:lvl>
+    <w:lvl w:ilvl="4" w:tplc="04090003">
+      <w:start w:val="1"/>
+      <w:numFmt w:val="bullet"/>
+      <w:lvlText w:val="o"/>
+      <w:lvlJc w:val="left"/>
+      <w:pPr>
+        <w:ind w:left="3600" w:hanging="360"/>
+      </w:pPr>
+      <w:rPr>
+        <w:rFonts w:ascii="Courier New" w:hAnsi="Courier New" w:cs="Courier New" w:hint="default"/>
+      </w:rPr>
+    </w:lvl>
+    <w:lvl w:ilvl="5" w:tplc="04090005">
+      <w:start w:val="1"/>
+      <w:numFmt w:val="bullet"/>
+      <w:lvlText w:val=""/>
+      <w:lvlJc w:val="left"/>
+      <w:pPr>
+        <w:ind w:left="4320" w:hanging="360"/>
+      </w:pPr>
+      <w:rPr>
+        <w:rFonts w:ascii="Wingdings" w:hAnsi="Wingdings" w:hint="default"/>
+      </w:rPr>
+    </w:lvl>
+    <w:lvl w:ilvl="6" w:tplc="04090001">
+      <w:start w:val="1"/>
+      <w:numFmt w:val="bullet"/>
+      <w:lvlText w:val=""/>
+      <w:lvlJc w:val="left"/>
+      <w:pPr>
+        <w:ind w:left="5040" w:hanging="360"/>
+      </w:pPr>
+      <w:rPr>
+        <w:rFonts w:ascii="Symbol" w:hAnsi="Symbol" w:hint="default"/>
+      </w:rPr>
+    </w:lvl>
+    <w:lvl w:ilvl="7" w:tplc="04090003">
+      <w:start w:val="1"/>
+      <w:numFmt w:val="bullet"/>
+      <w:lvlText w:val="o"/>
+      <w:lvlJc w:val="left"/>
+      <w:pPr>
+        <w:ind w:left="5760" w:hanging="360"/>
+      </w:pPr>
+      <w:rPr>
+        <w:rFonts w:ascii="Courier New" w:hAnsi="Courier New" w:cs="Courier New" w:hint="default"/>
+      </w:rPr>
+    </w:lvl>
+    <w:lvl w:ilvl="8" w:tplc="04090005">
+      <w:start w:val="1"/>
+      <w:numFmt w:val="bullet"/>
+      <w:lvlText w:val=""/>
+      <w:lvlJc w:val="left"/>
+      <w:pPr>
+        <w:ind w:left="6480" w:hanging="360"/>
+      </w:pPr>
+      <w:rPr>
+        <w:rFonts w:ascii="Wingdings" w:hAnsi="Wingdings" w:hint="default"/>
+      </w:rPr>
+    </w:lvl>
+  </w:abstractNum>
+  <w:abstractNum w:abstractNumId="1" w15:restartNumberingAfterBreak="0">
+    <w:nsid w:val="405C4B49"/>
+    <w:multiLevelType w:val="hybridMultilevel"/>
+    <w:tmpl w:val="B396FF18"/>
+    <w:lvl w:ilvl="0" w:tplc="04090001">
+      <w:start w:val="1"/>
+      <w:numFmt w:val="bullet"/>
+      <w:lvlText w:val=""/>
+      <w:lvlJc w:val="left"/>
+      <w:pPr>
+        <w:ind w:left="720" w:hanging="360"/>
+      </w:pPr>
+      <w:rPr>
+        <w:rFonts w:ascii="Symbol" w:hAnsi="Symbol" w:hint="default"/>
+      </w:rPr>
+    </w:lvl>
+    <w:lvl w:ilvl="1" w:tplc="04090003">
+      <w:start w:val="1"/>
+      <w:numFmt w:val="bullet"/>
+      <w:lvlText w:val="o"/>
+      <w:lvlJc w:val="left"/>
+      <w:pPr>
+        <w:ind w:left="1440" w:hanging="360"/>
+      </w:pPr>
+      <w:rPr>
+        <w:rFonts w:ascii="Courier New" w:hAnsi="Courier New" w:cs="Courier New" w:hint="default"/>
+      </w:rPr>
+    </w:lvl>
+    <w:lvl w:ilvl="2" w:tplc="04090005">
+      <w:start w:val="1"/>
+      <w:numFmt w:val="bullet"/>
+      <w:lvlText w:val=""/>
+      <w:lvlJc w:val="left"/>
+      <w:pPr>
+        <w:ind w:left="2160" w:hanging="360"/>
+      </w:pPr>
+      <w:rPr>
+        <w:rFonts w:ascii="Wingdings" w:hAnsi="Wingdings" w:hint="default"/>
+      </w:rPr>
+    </w:lvl>
+    <w:lvl w:ilvl="3" w:tplc="04090001">
+      <w:start w:val="1"/>
+      <w:numFmt w:val="bullet"/>
+      <w:lvlText w:val=""/>
+      <w:lvlJc w:val="left"/>
+      <w:pPr>
+        <w:ind w:left="2880" w:hanging="360"/>
+      </w:pPr>
+      <w:rPr>
+        <w:rFonts w:ascii="Symbol" w:hAnsi="Symbol" w:hint="default"/>
+      </w:rPr>
+    </w:lvl>
+    <w:lvl w:ilvl="4" w:tplc="04090003">
+      <w:start w:val="1"/>
+      <w:numFmt w:val="bullet"/>
+      <w:lvlText w:val="o"/>
+      <w:lvlJc w:val="left"/>
+      <w:pPr>
+        <w:ind w:left="3600" w:hanging="360"/>
+      </w:pPr>
+      <w:rPr>
+        <w:rFonts w:ascii="Courier New" w:hAnsi="Courier New" w:cs="Courier New" w:hint="default"/>
+      </w:rPr>
+    </w:lvl>
+    <w:lvl w:ilvl="5" w:tplc="04090005">
+      <w:start w:val="1"/>
+      <w:numFmt w:val="bullet"/>
+      <w:lvlText w:val=""/>
+      <w:lvlJc w:val="left"/>
+      <w:pPr>
+        <w:ind w:left="4320" w:hanging="360"/>
+      </w:pPr>
+      <w:rPr>
+        <w:rFonts w:ascii="Wingdings" w:hAnsi="Wingdings" w:hint="default"/>
+      </w:rPr>
+    </w:lvl>
+    <w:lvl w:ilvl="6" w:tplc="04090001">
+      <w:start w:val="1"/>
+      <w:numFmt w:val="bullet"/>
+      <w:lvlText w:val=""/>
+      <w:lvlJc w:val="left"/>
+      <w:pPr>
+        <w:ind w:left="5040" w:hanging="360"/>
+      </w:pPr>
+      <w:rPr>
+        <w:rFonts w:ascii="Symbol" w:hAnsi="Symbol" w:hint="default"/>
+      </w:rPr>
+    </w:lvl>
+    <w:lvl w:ilvl="7" w:tplc="04090003">
+      <w:start w:val="1"/>
+      <w:numFmt w:val="bullet"/>
+      <w:lvlText w:val="o"/>
+      <w:lvlJc w:val="left"/>
+      <w:pPr>
+        <w:ind w:left="5760" w:hanging="360"/>
+      </w:pPr>
+      <w:rPr>
+        <w:rFonts w:ascii="Courier New" w:hAnsi="Courier New" w:cs="Courier New" w:hint="default"/>
+      </w:rPr>
+    </w:lvl>
+    <w:lvl w:ilvl="8" w:tplc="04090005">
+      <w:start w:val="1"/>
+      <w:numFmt w:val="bullet"/>
+      <w:lvlText w:val=""/>
+      <w:lvlJc w:val="left"/>
+      <w:pPr>
+        <w:ind w:left="6480" w:hanging="360"/>
+      </w:pPr>
+      <w:rPr>
+        <w:rFonts w:ascii="Wingdings" w:hAnsi="Wingdings" w:hint="default"/>
+      </w:rPr>
+    </w:lvl>
+  </w:abstractNum>
+  <w:abstractNum w:abstractNumId="2" w15:restartNumberingAfterBreak="0">
+    <w:nsid w:val="49883D6E"/>
+    <w:multiLevelType w:val="hybridMultilevel"/>
+    <w:tmpl w:val="C9E29F16"/>
+    <w:lvl w:ilvl="0" w:tplc="04090001">
+      <w:start w:val="1"/>
+      <w:numFmt w:val="bullet"/>
+      <w:lvlText w:val=""/>
+      <w:lvlJc w:val="left"/>
+      <w:pPr>
+        <w:ind w:left="720" w:hanging="360"/>
+      </w:pPr>
+      <w:rPr>
+        <w:rFonts w:ascii="Symbol" w:hAnsi="Symbol" w:hint="default"/>
+      </w:rPr>
+    </w:lvl>
+    <w:lvl w:ilvl="1" w:tplc="04090003">
+      <w:start w:val="1"/>
+      <w:numFmt w:val="bullet"/>
+      <w:lvlText w:val="o"/>
+      <w:lvlJc w:val="left"/>
+      <w:pPr>
+        <w:ind w:left="1440" w:hanging="360"/>
+      </w:pPr>
+      <w:rPr>
+        <w:rFonts w:ascii="Courier New" w:hAnsi="Courier New" w:cs="Courier New" w:hint="default"/>
+      </w:rPr>
+    </w:lvl>
+    <w:lvl w:ilvl="2" w:tplc="04090005">
+      <w:start w:val="1"/>
+      <w:numFmt w:val="bullet"/>
+      <w:lvlText w:val=""/>
+      <w:lvlJc w:val="left"/>
+      <w:pPr>
+        <w:ind w:left="2160" w:hanging="360"/>
+      </w:pPr>
+      <w:rPr>
+        <w:rFonts w:ascii="Wingdings" w:hAnsi="Wingdings" w:hint="default"/>
+      </w:rPr>
+    </w:lvl>
+    <w:lvl w:ilvl="3" w:tplc="04090001">
+      <w:start w:val="1"/>
+      <w:numFmt w:val="bullet"/>
+      <w:lvlText w:val=""/>
+      <w:lvlJc w:val="left"/>
+      <w:pPr>
+        <w:ind w:left="2880" w:hanging="360"/>
+      </w:pPr>
+      <w:rPr>
+        <w:rFonts w:ascii="Symbol" w:hAnsi="Symbol" w:hint="default"/>
+      </w:rPr>
+    </w:lvl>
+    <w:lvl w:ilvl="4" w:tplc="04090003">
+      <w:start w:val="1"/>
+      <w:numFmt w:val="bullet"/>
+      <w:lvlText w:val="o"/>
+      <w:lvlJc w:val="left"/>
+      <w:pPr>
+        <w:ind w:left="3600" w:hanging="360"/>
+      </w:pPr>
+      <w:rPr>
+        <w:rFonts w:ascii="Courier New" w:hAnsi="Courier New" w:cs="Courier New" w:hint="default"/>
+      </w:rPr>
+    </w:lvl>
+    <w:lvl w:ilvl="5" w:tplc="04090005">
+      <w:start w:val="1"/>
+      <w:numFmt w:val="bullet"/>
+      <w:lvlText w:val=""/>
+      <w:lvlJc w:val="left"/>
+      <w:pPr>
+        <w:ind w:left="4320" w:hanging="360"/>
+      </w:pPr>
+      <w:rPr>
+        <w:rFonts w:ascii="Wingdings" w:hAnsi="Wingdings" w:hint="default"/>
+      </w:rPr>
+    </w:lvl>
+    <w:lvl w:ilvl="6" w:tplc="04090001">
+      <w:start w:val="1"/>
+      <w:numFmt w:val="bullet"/>
+      <w:lvlText w:val=""/>
+      <w:lvlJc w:val="left"/>
+      <w:pPr>
+        <w:ind w:left="5040" w:hanging="360"/>
+      </w:pPr>
+      <w:rPr>
+        <w:rFonts w:ascii="Symbol" w:hAnsi="Symbol" w:hint="default"/>
+      </w:rPr>
+    </w:lvl>
+    <w:lvl w:ilvl="7" w:tplc="04090003">
+      <w:start w:val="1"/>
+      <w:numFmt w:val="bullet"/>
+      <w:lvlText w:val="o"/>
+      <w:lvlJc w:val="left"/>
+      <w:pPr>
+        <w:ind w:left="5760" w:hanging="360"/>
+      </w:pPr>
+      <w:rPr>
+        <w:rFonts w:ascii="Courier New" w:hAnsi="Courier New" w:cs="Courier New" w:hint="default"/>
+      </w:rPr>
+    </w:lvl>
+    <w:lvl w:ilvl="8" w:tplc="04090005">
+      <w:start w:val="1"/>
+      <w:numFmt w:val="bullet"/>
+      <w:lvlText w:val=""/>
+      <w:lvlJc w:val="left"/>
+      <w:pPr>
+        <w:ind w:left="6480" w:hanging="360"/>
+      </w:pPr>
+      <w:rPr>
+        <w:rFonts w:ascii="Wingdings" w:hAnsi="Wingdings" w:hint="default"/>
+      </w:rPr>
+    </w:lvl>
+  </w:abstractNum>
+  <w:num w:numId="1">
+    <w:abstractNumId w:val="2"/>
+    <w:lvlOverride w:ilvl="0"/>
+    <w:lvlOverride w:ilvl="1"/>
+    <w:lvlOverride w:ilvl="2"/>
+    <w:lvlOverride w:ilvl="3"/>
+    <w:lvlOverride w:ilvl="4"/>
+    <w:lvlOverride w:ilvl="5"/>
+    <w:lvlOverride w:ilvl="6"/>
+    <w:lvlOverride w:ilvl="7"/>
+    <w:lvlOverride w:ilvl="8"/>
+  </w:num>
+  <w:num w:numId="2">
+    <w:abstractNumId w:val="1"/>
+    <w:lvlOverride w:ilvl="0"/>
+    <w:lvlOverride w:ilvl="1"/>
+    <w:lvlOverride w:ilvl="2"/>
+    <w:lvlOverride w:ilvl="3"/>
+    <w:lvlOverride w:ilvl="4"/>
+    <w:lvlOverride w:ilvl="5"/>
+    <w:lvlOverride w:ilvl="6"/>
+    <w:lvlOverride w:ilvl="7"/>
+    <w:lvlOverride w:ilvl="8"/>
+  </w:num>
+  <w:num w:numId="3">
+    <w:abstractNumId w:val="0"/>
+    <w:lvlOverride w:ilvl="0"/>
+    <w:lvlOverride w:ilvl="1"/>
+    <w:lvlOverride w:ilvl="2"/>
+    <w:lvlOverride w:ilvl="3"/>
+    <w:lvlOverride w:ilvl="4"/>
+    <w:lvlOverride w:ilvl="5"/>
+    <w:lvlOverride w:ilvl="6"/>
+    <w:lvlOverride w:ilvl="7"/>
+    <w:lvlOverride w:ilvl="8"/>
+  </w:num>
+</w:numbering>
 </file>
 
 <file path=word/styles.xml><?xml version="1.0" encoding="utf-8"?>
@@ -496,6 +1244,20 @@
       <w:szCs w:val="24"/>
     </w:rPr>
   </w:style>
+  <w:style w:type="paragraph" w:styleId="ListParagraph">
+    <w:name w:val="List Paragraph"/>
+    <w:basedOn w:val="Normal"/>
+    <w:uiPriority w:val="34"/>
+    <w:qFormat/>
+    <w:rsid w:val="008B071B"/>
+    <w:pPr>
+      <w:spacing w:after="0" w:line="240" w:lineRule="auto"/>
+      <w:ind w:left="720"/>
+    </w:pPr>
+    <w:rPr>
+      <w:rFonts w:ascii="Calibri" w:hAnsi="Calibri" w:cs="Calibri"/>
+    </w:rPr>
+  </w:style>
 </w:styles>
 </file>
 

</xml_diff>